<commit_message>
nambah fitur beban anggaran di SBKS
</commit_message>
<xml_diff>
--- a/public/SPK.docx
+++ b/public/SPK.docx
@@ -85,7 +85,20 @@
           <w:szCs w:val="24"/>
           <w:lang w:val="sv-SE"/>
         </w:rPr>
-        <w:t>BULAN FEBRUARI</w:t>
+        <w:t xml:space="preserve">BULAN </w:t>
+      </w:r>
+      <w:r>
+        <w:rPr>
+          <w:rFonts w:ascii="Bookman Old Style" w:hAnsi="Bookman Old Style"/>
+          <w:b/>
+          <w:noProof/>
+          <w:color w:val="000000" w:themeColor="text1"/>
+          <w:sz w:val="24"/>
+          <w:szCs w:val="24"/>
+          <w:highlight w:val="yellow"/>
+          <w:lang w:val="sv-SE"/>
+        </w:rPr>
+        <w:t>${BULAN}</w:t>
       </w:r>
     </w:p>
     <w:p>

</xml_diff>